<commit_message>
final report formatting corrected
</commit_message>
<xml_diff>
--- a/documentation/custom-reference.docx
+++ b/documentation/custom-reference.docx
@@ -44,7 +44,8 @@
     </w:p>
     <w:p>
       <w:pPr>
-        <w:pStyle w:val="Abstract"/>
+        <w:pStyle w:val="Heading1"/>
+        <w:ind w:hanging="431" w:left="431"/>
         <w:rPr/>
       </w:pPr>
       <w:r>
@@ -55,6 +56,7 @@
     <w:p>
       <w:pPr>
         <w:pStyle w:val="Heading1"/>
+        <w:ind w:hanging="431" w:left="431"/>
         <w:rPr/>
       </w:pPr>
       <w:bookmarkStart w:id="0" w:name="heading-1"/>
@@ -67,6 +69,7 @@
     <w:p>
       <w:pPr>
         <w:pStyle w:val="Heading2"/>
+        <w:ind w:hanging="578" w:left="578"/>
         <w:rPr/>
       </w:pPr>
       <w:bookmarkStart w:id="1" w:name="heading-2"/>
@@ -79,6 +82,7 @@
     <w:p>
       <w:pPr>
         <w:pStyle w:val="Heading3"/>
+        <w:ind w:hanging="0" w:left="0"/>
         <w:rPr/>
       </w:pPr>
       <w:bookmarkStart w:id="2" w:name="heading-3"/>
@@ -91,6 +95,7 @@
     <w:p>
       <w:pPr>
         <w:pStyle w:val="Heading4"/>
+        <w:ind w:hanging="0" w:left="0"/>
         <w:rPr/>
       </w:pPr>
       <w:bookmarkStart w:id="3" w:name="heading-4"/>
@@ -103,6 +108,7 @@
     <w:p>
       <w:pPr>
         <w:pStyle w:val="Heading5"/>
+        <w:ind w:hanging="0" w:left="0"/>
         <w:rPr/>
       </w:pPr>
       <w:bookmarkStart w:id="4" w:name="heading-5"/>
@@ -115,6 +121,7 @@
     <w:p>
       <w:pPr>
         <w:pStyle w:val="Heading6"/>
+        <w:ind w:hanging="0" w:left="0"/>
         <w:rPr/>
       </w:pPr>
       <w:bookmarkStart w:id="5" w:name="heading-6"/>
@@ -127,6 +134,7 @@
     <w:p>
       <w:pPr>
         <w:pStyle w:val="Heading7"/>
+        <w:ind w:hanging="0" w:left="0"/>
         <w:rPr/>
       </w:pPr>
       <w:bookmarkStart w:id="6" w:name="heading-7"/>
@@ -139,6 +147,7 @@
     <w:p>
       <w:pPr>
         <w:pStyle w:val="Heading8"/>
+        <w:ind w:hanging="0" w:left="0"/>
         <w:rPr/>
       </w:pPr>
       <w:bookmarkStart w:id="7" w:name="heading-8"/>
@@ -151,6 +160,7 @@
     <w:p>
       <w:pPr>
         <w:pStyle w:val="Heading9"/>
+        <w:ind w:hanging="0" w:left="0"/>
         <w:rPr/>
       </w:pPr>
       <w:bookmarkStart w:id="8" w:name="heading-9"/>
@@ -230,7 +240,6 @@
     </w:p>
     <w:tbl>
       <w:tblPr>
-        <w:tblStyle w:val="Table"/>
         <w:tblW w:w="5000" w:type="pct"/>
         <w:jc w:val="center"/>
         <w:tblInd w:w="0" w:type="dxa"/>
@@ -241,19 +250,16 @@
           <w:bottom w:w="0" w:type="dxa"/>
           <w:right w:w="108" w:type="dxa"/>
         </w:tblCellMar>
-        <w:tblLook w:firstRow="1"/>
       </w:tblPr>
       <w:tblGrid>
-        <w:gridCol w:w="4679"/>
-        <w:gridCol w:w="4680"/>
+        <w:gridCol w:w="4818"/>
+        <w:gridCol w:w="4819"/>
       </w:tblGrid>
       <w:tr>
-        <w:trPr>
-          <w:cnfStyle w:val="100000000000" w:firstRow="1"/>
-        </w:trPr>
+        <w:trPr/>
         <w:tc>
           <w:tcPr>
-            <w:tcW w:w="4679" w:type="dxa"/>
+            <w:tcW w:w="4818" w:type="dxa"/>
             <w:tcBorders>
               <w:bottom w:val="single" w:sz="6" w:space="0" w:color="000000"/>
             </w:tcBorders>
@@ -267,19 +273,16 @@
               <w:spacing w:before="36" w:after="36"/>
               <w:jc w:val="left"/>
               <w:rPr>
-                <w:rFonts w:ascii="Aptos" w:hAnsi="Aptos" w:eastAsia="Aptos" w:cs=""/>
-                <w:kern w:val="0"/>
-                <w:sz w:val="24"/>
-                <w:szCs w:val="24"/>
-                <w:lang w:val="en-US" w:eastAsia="en-US" w:bidi="ar-SA"/>
+                <w:sz w:val="20"/>
+                <w:szCs w:val="20"/>
               </w:rPr>
             </w:pPr>
             <w:r>
               <w:rPr>
-                <w:rFonts w:eastAsia="Aptos" w:cs="" w:ascii="Aptos" w:hAnsi="Aptos"/>
+                <w:rFonts w:eastAsia="Aptos" w:ascii="Aptos" w:hAnsi="Aptos"/>
                 <w:kern w:val="0"/>
-                <w:sz w:val="24"/>
-                <w:szCs w:val="24"/>
+                <w:sz w:val="20"/>
+                <w:szCs w:val="20"/>
                 <w:lang w:val="en-US" w:eastAsia="en-US" w:bidi="ar-SA"/>
               </w:rPr>
               <w:t>Table</w:t>
@@ -288,7 +291,7 @@
         </w:tc>
         <w:tc>
           <w:tcPr>
-            <w:tcW w:w="4680" w:type="dxa"/>
+            <w:tcW w:w="4819" w:type="dxa"/>
             <w:tcBorders>
               <w:bottom w:val="single" w:sz="6" w:space="0" w:color="000000"/>
             </w:tcBorders>
@@ -302,19 +305,16 @@
               <w:spacing w:before="36" w:after="36"/>
               <w:jc w:val="left"/>
               <w:rPr>
-                <w:rFonts w:ascii="Aptos" w:hAnsi="Aptos" w:eastAsia="Aptos" w:cs=""/>
-                <w:kern w:val="0"/>
-                <w:sz w:val="24"/>
-                <w:szCs w:val="24"/>
-                <w:lang w:val="en-US" w:eastAsia="en-US" w:bidi="ar-SA"/>
+                <w:sz w:val="20"/>
+                <w:szCs w:val="20"/>
               </w:rPr>
             </w:pPr>
             <w:r>
               <w:rPr>
-                <w:rFonts w:eastAsia="Aptos" w:cs="" w:ascii="Aptos" w:hAnsi="Aptos"/>
+                <w:rFonts w:eastAsia="Aptos" w:ascii="Aptos" w:hAnsi="Aptos"/>
                 <w:kern w:val="0"/>
-                <w:sz w:val="24"/>
-                <w:szCs w:val="24"/>
+                <w:sz w:val="20"/>
+                <w:szCs w:val="20"/>
                 <w:lang w:val="en-US" w:eastAsia="en-US" w:bidi="ar-SA"/>
               </w:rPr>
               <w:t>Table</w:t>
@@ -326,7 +326,7 @@
         <w:trPr/>
         <w:tc>
           <w:tcPr>
-            <w:tcW w:w="4679" w:type="dxa"/>
+            <w:tcW w:w="4818" w:type="dxa"/>
             <w:tcBorders/>
           </w:tcPr>
           <w:p>
@@ -337,19 +337,16 @@
               <w:spacing w:before="36" w:after="36"/>
               <w:jc w:val="left"/>
               <w:rPr>
-                <w:rFonts w:ascii="Aptos" w:hAnsi="Aptos" w:eastAsia="Aptos" w:cs=""/>
-                <w:kern w:val="0"/>
-                <w:sz w:val="24"/>
-                <w:szCs w:val="24"/>
-                <w:lang w:val="en-US" w:eastAsia="en-US" w:bidi="ar-SA"/>
+                <w:sz w:val="20"/>
+                <w:szCs w:val="20"/>
               </w:rPr>
             </w:pPr>
             <w:r>
               <w:rPr>
-                <w:rFonts w:eastAsia="Aptos" w:cs="" w:ascii="Aptos" w:hAnsi="Aptos"/>
+                <w:rFonts w:eastAsia="Aptos" w:ascii="Aptos" w:hAnsi="Aptos"/>
                 <w:kern w:val="0"/>
-                <w:sz w:val="24"/>
-                <w:szCs w:val="24"/>
+                <w:sz w:val="20"/>
+                <w:szCs w:val="20"/>
                 <w:lang w:val="en-US" w:eastAsia="en-US" w:bidi="ar-SA"/>
               </w:rPr>
               <w:t>1</w:t>
@@ -358,7 +355,7 @@
         </w:tc>
         <w:tc>
           <w:tcPr>
-            <w:tcW w:w="4680" w:type="dxa"/>
+            <w:tcW w:w="4819" w:type="dxa"/>
             <w:tcBorders/>
           </w:tcPr>
           <w:p>
@@ -369,19 +366,16 @@
               <w:spacing w:before="36" w:after="36"/>
               <w:jc w:val="left"/>
               <w:rPr>
-                <w:rFonts w:ascii="Aptos" w:hAnsi="Aptos" w:eastAsia="Aptos" w:cs=""/>
-                <w:kern w:val="0"/>
-                <w:sz w:val="24"/>
-                <w:szCs w:val="24"/>
-                <w:lang w:val="en-US" w:eastAsia="en-US" w:bidi="ar-SA"/>
+                <w:sz w:val="20"/>
+                <w:szCs w:val="20"/>
               </w:rPr>
             </w:pPr>
             <w:r>
               <w:rPr>
-                <w:rFonts w:eastAsia="Aptos" w:cs="" w:ascii="Aptos" w:hAnsi="Aptos"/>
+                <w:rFonts w:eastAsia="Aptos" w:ascii="Aptos" w:hAnsi="Aptos"/>
                 <w:kern w:val="0"/>
-                <w:sz w:val="24"/>
-                <w:szCs w:val="24"/>
+                <w:sz w:val="20"/>
+                <w:szCs w:val="20"/>
                 <w:lang w:val="en-US" w:eastAsia="en-US" w:bidi="ar-SA"/>
               </w:rPr>
               <w:t>2</w:t>
@@ -442,13 +436,16 @@
       </w:r>
     </w:p>
     <w:sectPr>
+      <w:footerReference w:type="even" r:id="rId3"/>
+      <w:footerReference w:type="default" r:id="rId4"/>
+      <w:footerReference w:type="first" r:id="rId5"/>
       <w:footnotePr>
         <w:numFmt w:val="decimal"/>
         <w:numRestart w:val="eachSect"/>
       </w:footnotePr>
       <w:type w:val="nextPage"/>
-      <w:pgSz w:w="12240" w:h="15840"/>
-      <w:pgMar w:left="1440" w:right="1440" w:gutter="0" w:header="0" w:top="1440" w:footer="0" w:bottom="1440"/>
+      <w:pgSz w:w="11906" w:h="16838"/>
+      <w:pgMar w:left="1134" w:right="1134" w:gutter="0" w:header="0" w:top="1134" w:footer="1134" w:bottom="1890"/>
       <w:pgNumType w:fmt="decimal"/>
       <w:formProt w:val="false"/>
       <w:textDirection w:val="lrTb"/>
@@ -458,6 +455,92 @@
 </w:document>
 </file>
 
+<file path=word/footer1.xml><?xml version="1.0" encoding="utf-8"?>
+<w:ftr xmlns:o="urn:schemas-microsoft-com:office:office" xmlns:r="http://schemas.openxmlformats.org/officeDocument/2006/relationships" xmlns:v="urn:schemas-microsoft-com:vml" xmlns:w="http://schemas.openxmlformats.org/wordprocessingml/2006/main" xmlns:w10="urn:schemas-microsoft-com:office:word" xmlns:wp="http://schemas.openxmlformats.org/drawingml/2006/wordprocessingDrawing" xmlns:pic="http://schemas.openxmlformats.org/drawingml/2006/picture" xmlns:wps="http://schemas.microsoft.com/office/word/2010/wordprocessingShape" xmlns:wpg="http://schemas.microsoft.com/office/word/2010/wordprocessingGroup" xmlns:mc="http://schemas.openxmlformats.org/markup-compatibility/2006" xmlns:wp14="http://schemas.microsoft.com/office/word/2010/wordprocessingDrawing" xmlns:w14="http://schemas.microsoft.com/office/word/2010/wordml" xmlns:w15="http://schemas.microsoft.com/office/word/2012/wordml" mc:Ignorable="w14 wp14 w15">
+  <w:p>
+    <w:pPr>
+      <w:pStyle w:val="Footer"/>
+      <w:suppressLineNumbers/>
+      <w:spacing w:before="0" w:after="200"/>
+      <w:rPr/>
+    </w:pPr>
+    <w:r>
+      <w:rPr/>
+    </w:r>
+  </w:p>
+</w:ftr>
+</file>
+
+<file path=word/footer2.xml><?xml version="1.0" encoding="utf-8"?>
+<w:ftr xmlns:o="urn:schemas-microsoft-com:office:office" xmlns:r="http://schemas.openxmlformats.org/officeDocument/2006/relationships" xmlns:v="urn:schemas-microsoft-com:vml" xmlns:w="http://schemas.openxmlformats.org/wordprocessingml/2006/main" xmlns:w10="urn:schemas-microsoft-com:office:word" xmlns:wp="http://schemas.openxmlformats.org/drawingml/2006/wordprocessingDrawing" xmlns:pic="http://schemas.openxmlformats.org/drawingml/2006/picture" xmlns:wps="http://schemas.microsoft.com/office/word/2010/wordprocessingShape" xmlns:wpg="http://schemas.microsoft.com/office/word/2010/wordprocessingGroup" xmlns:mc="http://schemas.openxmlformats.org/markup-compatibility/2006" xmlns:wp14="http://schemas.microsoft.com/office/word/2010/wordprocessingDrawing" xmlns:w14="http://schemas.microsoft.com/office/word/2010/wordml" xmlns:w15="http://schemas.microsoft.com/office/word/2012/wordml" mc:Ignorable="w14 wp14 w15">
+  <w:p>
+    <w:pPr>
+      <w:pStyle w:val="Footer"/>
+      <w:spacing w:before="0" w:after="200"/>
+      <w:jc w:val="right"/>
+      <w:rPr/>
+    </w:pPr>
+    <w:bookmarkStart w:id="9" w:name="PageNumWizard_FOOTER_Default_Page_Style3"/>
+    <w:r>
+      <w:rPr/>
+      <w:fldChar w:fldCharType="begin"/>
+    </w:r>
+    <w:r>
+      <w:rPr/>
+      <w:instrText xml:space="preserve"> PAGE </w:instrText>
+    </w:r>
+    <w:r>
+      <w:rPr/>
+      <w:fldChar w:fldCharType="separate"/>
+    </w:r>
+    <w:r>
+      <w:rPr/>
+      <w:t>3</w:t>
+    </w:r>
+    <w:r>
+      <w:rPr/>
+      <w:fldChar w:fldCharType="end"/>
+    </w:r>
+    <w:bookmarkEnd w:id="9"/>
+  </w:p>
+</w:ftr>
+</file>
+
+<file path=word/footer3.xml><?xml version="1.0" encoding="utf-8"?>
+<w:ftr xmlns:o="urn:schemas-microsoft-com:office:office" xmlns:r="http://schemas.openxmlformats.org/officeDocument/2006/relationships" xmlns:v="urn:schemas-microsoft-com:vml" xmlns:w="http://schemas.openxmlformats.org/wordprocessingml/2006/main" xmlns:w10="urn:schemas-microsoft-com:office:word" xmlns:wp="http://schemas.openxmlformats.org/drawingml/2006/wordprocessingDrawing" xmlns:pic="http://schemas.openxmlformats.org/drawingml/2006/picture" xmlns:wps="http://schemas.microsoft.com/office/word/2010/wordprocessingShape" xmlns:wpg="http://schemas.microsoft.com/office/word/2010/wordprocessingGroup" xmlns:mc="http://schemas.openxmlformats.org/markup-compatibility/2006" xmlns:wp14="http://schemas.microsoft.com/office/word/2010/wordprocessingDrawing" xmlns:w14="http://schemas.microsoft.com/office/word/2010/wordml" xmlns:w15="http://schemas.microsoft.com/office/word/2012/wordml" mc:Ignorable="w14 wp14 w15">
+  <w:p>
+    <w:pPr>
+      <w:pStyle w:val="Footer"/>
+      <w:spacing w:before="0" w:after="200"/>
+      <w:jc w:val="right"/>
+      <w:rPr/>
+    </w:pPr>
+    <w:bookmarkStart w:id="10" w:name="PageNumWizard_FOOTER_Default_Page_Style3"/>
+    <w:r>
+      <w:rPr/>
+      <w:fldChar w:fldCharType="begin"/>
+    </w:r>
+    <w:r>
+      <w:rPr/>
+      <w:instrText xml:space="preserve"> PAGE </w:instrText>
+    </w:r>
+    <w:r>
+      <w:rPr/>
+      <w:fldChar w:fldCharType="separate"/>
+    </w:r>
+    <w:r>
+      <w:rPr/>
+      <w:t>3</w:t>
+    </w:r>
+    <w:r>
+      <w:rPr/>
+      <w:fldChar w:fldCharType="end"/>
+    </w:r>
+    <w:bookmarkEnd w:id="10"/>
+  </w:p>
+</w:ftr>
+</file>
+
 <file path=word/footnotes.xml><?xml version="1.0" encoding="utf-8"?>
 <w:footnotes xmlns:o="urn:schemas-microsoft-com:office:office" xmlns:r="http://schemas.openxmlformats.org/officeDocument/2006/relationships" xmlns:v="urn:schemas-microsoft-com:vml" xmlns:w="http://schemas.openxmlformats.org/wordprocessingml/2006/main" xmlns:w10="urn:schemas-microsoft-com:office:word" xmlns:wp="http://schemas.openxmlformats.org/drawingml/2006/wordprocessingDrawing" xmlns:pic="http://schemas.openxmlformats.org/drawingml/2006/picture" xmlns:wps="http://schemas.microsoft.com/office/word/2010/wordprocessingShape" xmlns:wpg="http://schemas.microsoft.com/office/word/2010/wordprocessingGroup" xmlns:mc="http://schemas.openxmlformats.org/markup-compatibility/2006" xmlns:wp14="http://schemas.microsoft.com/office/word/2010/wordprocessingDrawing" xmlns:w14="http://schemas.microsoft.com/office/word/2010/wordml" xmlns:w15="http://schemas.microsoft.com/office/word/2012/wordml" mc:Ignorable="w14 wp14 w15">
   <w:footnote w:id="0" w:type="separator">
@@ -512,7 +595,7 @@
   <w:docDefaults>
     <w:rPrDefault>
       <w:rPr>
-        <w:rFonts w:ascii="Aptos" w:hAnsi="Aptos" w:eastAsia="Aptos" w:cs="" w:asciiTheme="minorHAnsi" w:cstheme="minorBidi" w:eastAsiaTheme="minorHAnsi" w:hAnsiTheme="minorHAnsi"/>
+        <w:rFonts w:ascii="Aptos" w:hAnsi="Aptos" w:eastAsia="Aptos" w:cs="DejaVu Sans"/>
         <w:sz w:val="24"/>
         <w:szCs w:val="24"/>
         <w:lang w:val="en-US" w:eastAsia="en-US" w:bidi="ar-SA"/>
@@ -524,19 +607,19 @@
       </w:pPr>
     </w:pPrDefault>
   </w:docDefaults>
-  <w:latentStyles w:defLockedState="0" w:defUIPriority="0" w:defSemiHidden="0" w:defUnhideWhenUsed="0" w:defQFormat="0" w:count="276"/>
-  <w:style w:type="paragraph" w:styleId="Normal" w:default="1">
+  <w:style w:type="paragraph" w:styleId="Normal">
     <w:name w:val="Normal"/>
     <w:qFormat/>
     <w:pPr>
       <w:widowControl/>
       <w:suppressAutoHyphens w:val="true"/>
+      <w:overflowPunct w:val="false"/>
       <w:bidi w:val="0"/>
       <w:spacing w:before="0" w:after="200"/>
       <w:jc w:val="left"/>
     </w:pPr>
     <w:rPr>
-      <w:rFonts w:ascii="Open Sans" w:hAnsi="Open Sans" w:eastAsia="Aptos" w:cs="" w:cstheme="minorBidi" w:eastAsiaTheme="minorHAnsi"/>
+      <w:rFonts w:ascii="Open Sans" w:hAnsi="Open Sans" w:eastAsia="Aptos" w:cs="DejaVu Sans"/>
       <w:color w:val="auto"/>
       <w:kern w:val="0"/>
       <w:sz w:val="20"/>
@@ -549,395 +632,344 @@
     <w:basedOn w:val="Normal"/>
     <w:next w:val="BodyText"/>
     <w:link w:val="Heading1Char"/>
-    <w:uiPriority w:val="9"/>
-    <w:qFormat/>
-    <w:rsid w:val="00a10fd9"/>
+    <w:qFormat/>
     <w:pPr>
       <w:keepNext w:val="true"/>
       <w:keepLines/>
-      <w:spacing w:before="360" w:after="80"/>
+      <w:pageBreakBefore/>
+      <w:tabs>
+        <w:tab w:val="clear" w:pos="720"/>
+        <w:tab w:val="left" w:pos="709" w:leader="none"/>
+      </w:tabs>
+      <w:spacing w:lineRule="auto" w:line="276" w:before="480" w:after="0"/>
+      <w:ind w:hanging="431" w:left="431"/>
+      <w:jc w:val="both"/>
       <w:outlineLvl w:val="0"/>
     </w:pPr>
     <w:rPr>
-      <w:rFonts w:ascii="Liberation Sans" w:hAnsi="Liberation Sans" w:eastAsia="" w:cs="" w:cstheme="majorBidi" w:eastAsiaTheme="majorEastAsia"/>
+      <w:rFonts w:ascii="Open Sans Semibold" w:hAnsi="Open Sans Semibold" w:eastAsia="Aptos" w:cs="DejaVu Sans"/>
+      <w:b w:val="false"/>
+      <w:color w:val="000000"/>
+      <w:sz w:val="40"/>
+      <w:szCs w:val="40"/>
+    </w:rPr>
+  </w:style>
+  <w:style w:type="paragraph" w:styleId="Heading2">
+    <w:name w:val="heading 2"/>
+    <w:basedOn w:val="Normal"/>
+    <w:next w:val="BodyText"/>
+    <w:link w:val="Heading2Char"/>
+    <w:qFormat/>
+    <w:pPr>
+      <w:keepNext w:val="true"/>
+      <w:keepLines w:val="false"/>
+      <w:tabs>
+        <w:tab w:val="clear" w:pos="720"/>
+        <w:tab w:val="left" w:pos="709" w:leader="none"/>
+      </w:tabs>
+      <w:spacing w:lineRule="auto" w:line="276" w:before="200" w:after="0"/>
+      <w:ind w:hanging="578" w:left="578"/>
+      <w:outlineLvl w:val="1"/>
+    </w:pPr>
+    <w:rPr>
+      <w:rFonts w:ascii="Open Sans Semibold" w:hAnsi="Open Sans Semibold" w:eastAsia="Aptos" w:cs="DejaVu Sans"/>
+      <w:b w:val="false"/>
+      <w:color w:val="000000"/>
+      <w:sz w:val="26"/>
+      <w:szCs w:val="32"/>
+    </w:rPr>
+  </w:style>
+  <w:style w:type="paragraph" w:styleId="Heading3">
+    <w:name w:val="heading 3"/>
+    <w:basedOn w:val="Normal"/>
+    <w:next w:val="BodyText"/>
+    <w:link w:val="Heading3Char"/>
+    <w:qFormat/>
+    <w:pPr>
+      <w:keepNext w:val="true"/>
+      <w:keepLines/>
+      <w:spacing w:before="160" w:after="80"/>
+      <w:outlineLvl w:val="2"/>
+    </w:pPr>
+    <w:rPr>
+      <w:rFonts w:ascii="Cambria (FE)" w:hAnsi="Cambria (FE)" w:eastAsia="Aptos" w:cs="DejaVu Sans"/>
+      <w:b/>
+      <w:color w:val="000000"/>
+      <w:sz w:val="20"/>
+      <w:szCs w:val="28"/>
+    </w:rPr>
+  </w:style>
+  <w:style w:type="paragraph" w:styleId="Heading4">
+    <w:name w:val="heading 4"/>
+    <w:basedOn w:val="Normal"/>
+    <w:next w:val="BodyText"/>
+    <w:link w:val="Heading4Char"/>
+    <w:qFormat/>
+    <w:pPr>
+      <w:keepNext w:val="true"/>
+      <w:keepLines/>
+      <w:spacing w:before="80" w:after="40"/>
+      <w:outlineLvl w:val="3"/>
+    </w:pPr>
+    <w:rPr>
+      <w:rFonts w:ascii="Cambria" w:hAnsi="Cambria" w:eastAsia="Aptos" w:cs="DejaVu Sans"/>
+      <w:i/>
+      <w:iCs/>
+      <w:color w:themeColor="accent1" w:themeShade="bf" w:val="0F4761"/>
+    </w:rPr>
+  </w:style>
+  <w:style w:type="paragraph" w:styleId="Heading5">
+    <w:name w:val="heading 5"/>
+    <w:basedOn w:val="Normal"/>
+    <w:next w:val="BodyText"/>
+    <w:link w:val="Heading5Char"/>
+    <w:qFormat/>
+    <w:pPr>
+      <w:keepNext w:val="true"/>
+      <w:keepLines/>
+      <w:spacing w:before="80" w:after="40"/>
+      <w:outlineLvl w:val="4"/>
+    </w:pPr>
+    <w:rPr>
+      <w:rFonts w:ascii="Cambria" w:hAnsi="Cambria" w:eastAsia="Aptos" w:cs="DejaVu Sans"/>
+      <w:color w:themeColor="accent1" w:themeShade="bf" w:val="0F4761"/>
+    </w:rPr>
+  </w:style>
+  <w:style w:type="paragraph" w:styleId="Heading6">
+    <w:name w:val="heading 6"/>
+    <w:basedOn w:val="Normal"/>
+    <w:next w:val="BodyText"/>
+    <w:link w:val="Heading6Char"/>
+    <w:qFormat/>
+    <w:pPr>
+      <w:keepNext w:val="true"/>
+      <w:keepLines/>
+      <w:spacing w:before="40" w:after="0"/>
+      <w:outlineLvl w:val="5"/>
+    </w:pPr>
+    <w:rPr>
+      <w:rFonts w:eastAsia="Aptos" w:cs="DejaVu Sans"/>
+      <w:i/>
+      <w:iCs/>
+      <w:color w:themeColor="dark1" w:themeTint="a6" w:val="595959"/>
+    </w:rPr>
+  </w:style>
+  <w:style w:type="paragraph" w:styleId="Heading7">
+    <w:name w:val="heading 7"/>
+    <w:basedOn w:val="Normal"/>
+    <w:next w:val="BodyText"/>
+    <w:link w:val="Heading7Char"/>
+    <w:qFormat/>
+    <w:pPr>
+      <w:keepNext w:val="true"/>
+      <w:keepLines/>
+      <w:spacing w:before="40" w:after="0"/>
+      <w:outlineLvl w:val="6"/>
+    </w:pPr>
+    <w:rPr>
+      <w:rFonts w:eastAsia="Aptos" w:cs="DejaVu Sans"/>
+      <w:color w:themeColor="dark1" w:themeTint="a6" w:val="595959"/>
+    </w:rPr>
+  </w:style>
+  <w:style w:type="paragraph" w:styleId="Heading8">
+    <w:name w:val="heading 8"/>
+    <w:basedOn w:val="Normal"/>
+    <w:next w:val="BodyText"/>
+    <w:link w:val="Heading8Char"/>
+    <w:qFormat/>
+    <w:pPr>
+      <w:keepNext w:val="true"/>
+      <w:keepLines/>
+      <w:spacing w:before="0" w:after="0"/>
+      <w:outlineLvl w:val="7"/>
+    </w:pPr>
+    <w:rPr>
+      <w:rFonts w:eastAsia="Aptos" w:cs="DejaVu Sans"/>
+      <w:i/>
+      <w:iCs/>
+      <w:color w:themeColor="dark1" w:themeTint="d8" w:val="272727"/>
+    </w:rPr>
+  </w:style>
+  <w:style w:type="paragraph" w:styleId="Heading9">
+    <w:name w:val="heading 9"/>
+    <w:basedOn w:val="Normal"/>
+    <w:next w:val="BodyText"/>
+    <w:link w:val="Heading9Char"/>
+    <w:qFormat/>
+    <w:pPr>
+      <w:keepNext w:val="true"/>
+      <w:keepLines/>
+      <w:spacing w:before="0" w:after="0"/>
+      <w:outlineLvl w:val="8"/>
+    </w:pPr>
+    <w:rPr>
+      <w:rFonts w:eastAsia="Aptos" w:cs="DejaVu Sans"/>
+      <w:color w:themeColor="dark1" w:themeTint="d8" w:val="272727"/>
+    </w:rPr>
+  </w:style>
+  <w:style w:type="character" w:styleId="TitleChar">
+    <w:name w:val="Title Char"/>
+    <w:basedOn w:val="DefaultParagraphFont"/>
+    <w:link w:val="Title"/>
+    <w:qFormat/>
+    <w:rPr>
+      <w:rFonts w:ascii="Aptos Display" w:hAnsi="Aptos Display" w:eastAsia="Aptos" w:cs="DejaVu Sans"/>
+      <w:sz w:val="56"/>
+      <w:szCs w:val="56"/>
+    </w:rPr>
+  </w:style>
+  <w:style w:type="character" w:styleId="SubtitleChar">
+    <w:name w:val="Subtitle Char"/>
+    <w:basedOn w:val="DefaultParagraphFont"/>
+    <w:link w:val="Subtitle"/>
+    <w:qFormat/>
+    <w:rPr>
+      <w:rFonts w:eastAsia="Aptos" w:cs="DejaVu Sans"/>
+      <w:color w:themeColor="dark1" w:themeTint="a6" w:val="595959"/>
+      <w:spacing w:val="15"/>
+      <w:sz w:val="28"/>
+      <w:szCs w:val="28"/>
+    </w:rPr>
+  </w:style>
+  <w:style w:type="character" w:styleId="Heading1Char">
+    <w:name w:val="Heading 1 Char"/>
+    <w:basedOn w:val="DefaultParagraphFont"/>
+    <w:link w:val="Heading1"/>
+    <w:qFormat/>
+    <w:rPr>
+      <w:rFonts w:ascii="Aptos Display" w:hAnsi="Aptos Display" w:eastAsia="Aptos" w:cs="DejaVu Sans"/>
       <w:color w:themeColor="accent1" w:themeShade="bf" w:val="0F4761"/>
       <w:sz w:val="40"/>
       <w:szCs w:val="40"/>
     </w:rPr>
   </w:style>
-  <w:style w:type="paragraph" w:styleId="Heading2">
-    <w:name w:val="heading 2"/>
-    <w:basedOn w:val="Normal"/>
-    <w:next w:val="BodyText"/>
-    <w:link w:val="Heading2Char"/>
-    <w:uiPriority w:val="9"/>
-    <w:semiHidden/>
-    <w:unhideWhenUsed/>
-    <w:qFormat/>
-    <w:rsid w:val="00a10fd9"/>
-    <w:pPr>
-      <w:keepNext w:val="true"/>
-      <w:keepLines/>
-      <w:spacing w:before="160" w:after="80"/>
-      <w:outlineLvl w:val="1"/>
-    </w:pPr>
-    <w:rPr>
-      <w:rFonts w:ascii="Aptos Display" w:hAnsi="Aptos Display" w:eastAsia="" w:cs="" w:asciiTheme="majorHAnsi" w:cstheme="majorBidi" w:eastAsiaTheme="majorEastAsia" w:hAnsiTheme="majorHAnsi"/>
+  <w:style w:type="character" w:styleId="Heading2Char">
+    <w:name w:val="Heading 2 Char"/>
+    <w:basedOn w:val="DefaultParagraphFont"/>
+    <w:link w:val="Heading2"/>
+    <w:qFormat/>
+    <w:rPr>
+      <w:rFonts w:ascii="Aptos Display" w:hAnsi="Aptos Display" w:eastAsia="Aptos" w:cs="DejaVu Sans"/>
       <w:color w:themeColor="accent1" w:themeShade="bf" w:val="0F4761"/>
       <w:sz w:val="32"/>
       <w:szCs w:val="32"/>
     </w:rPr>
   </w:style>
-  <w:style w:type="paragraph" w:styleId="Heading3">
-    <w:name w:val="heading 3"/>
-    <w:basedOn w:val="Normal"/>
-    <w:next w:val="BodyText"/>
-    <w:link w:val="Heading3Char"/>
-    <w:uiPriority w:val="9"/>
-    <w:semiHidden/>
-    <w:unhideWhenUsed/>
-    <w:qFormat/>
-    <w:rsid w:val="00a10fd9"/>
-    <w:pPr>
-      <w:keepNext w:val="true"/>
-      <w:keepLines/>
-      <w:spacing w:before="160" w:after="80"/>
-      <w:outlineLvl w:val="2"/>
-    </w:pPr>
-    <w:rPr>
-      <w:rFonts w:eastAsia="" w:cs="" w:cstheme="majorBidi" w:eastAsiaTheme="majorEastAsia"/>
+  <w:style w:type="character" w:styleId="Heading3Char">
+    <w:name w:val="Heading 3 Char"/>
+    <w:basedOn w:val="DefaultParagraphFont"/>
+    <w:link w:val="Heading3"/>
+    <w:qFormat/>
+    <w:rPr>
+      <w:rFonts w:eastAsia="Aptos" w:cs="DejaVu Sans"/>
       <w:color w:themeColor="accent1" w:themeShade="bf" w:val="0F4761"/>
       <w:sz w:val="28"/>
       <w:szCs w:val="28"/>
     </w:rPr>
   </w:style>
-  <w:style w:type="paragraph" w:styleId="Heading4">
-    <w:name w:val="heading 4"/>
-    <w:basedOn w:val="Normal"/>
-    <w:next w:val="BodyText"/>
-    <w:link w:val="Heading4Char"/>
-    <w:uiPriority w:val="9"/>
-    <w:semiHidden/>
-    <w:unhideWhenUsed/>
-    <w:qFormat/>
-    <w:rsid w:val="00a10fd9"/>
-    <w:pPr>
-      <w:keepNext w:val="true"/>
-      <w:keepLines/>
-      <w:spacing w:before="80" w:after="40"/>
-      <w:outlineLvl w:val="3"/>
-    </w:pPr>
-    <w:rPr>
-      <w:rFonts w:eastAsia="" w:cs="" w:cstheme="majorBidi" w:eastAsiaTheme="majorEastAsia"/>
+  <w:style w:type="character" w:styleId="Heading4Char">
+    <w:name w:val="Heading 4 Char"/>
+    <w:basedOn w:val="DefaultParagraphFont"/>
+    <w:link w:val="Heading4"/>
+    <w:qFormat/>
+    <w:rPr>
+      <w:rFonts w:eastAsia="Aptos" w:cs="DejaVu Sans"/>
       <w:i/>
       <w:iCs/>
       <w:color w:themeColor="accent1" w:themeShade="bf" w:val="0F4761"/>
     </w:rPr>
   </w:style>
-  <w:style w:type="paragraph" w:styleId="Heading5">
-    <w:name w:val="heading 5"/>
-    <w:basedOn w:val="Normal"/>
-    <w:next w:val="BodyText"/>
-    <w:link w:val="Heading5Char"/>
-    <w:uiPriority w:val="9"/>
-    <w:semiHidden/>
-    <w:unhideWhenUsed/>
-    <w:qFormat/>
-    <w:rsid w:val="00a10fd9"/>
-    <w:pPr>
-      <w:keepNext w:val="true"/>
-      <w:keepLines/>
-      <w:spacing w:before="80" w:after="40"/>
-      <w:outlineLvl w:val="4"/>
-    </w:pPr>
-    <w:rPr>
-      <w:rFonts w:eastAsia="" w:cs="" w:cstheme="majorBidi" w:eastAsiaTheme="majorEastAsia"/>
-      <w:color w:themeColor="accent1" w:themeShade="bf" w:val="0F4761"/>
-    </w:rPr>
-  </w:style>
-  <w:style w:type="paragraph" w:styleId="Heading6">
-    <w:name w:val="heading 6"/>
-    <w:basedOn w:val="Normal"/>
-    <w:next w:val="BodyText"/>
-    <w:link w:val="Heading6Char"/>
-    <w:uiPriority w:val="9"/>
-    <w:semiHidden/>
-    <w:unhideWhenUsed/>
-    <w:qFormat/>
-    <w:rsid w:val="00a10fd9"/>
-    <w:pPr>
-      <w:keepNext w:val="true"/>
-      <w:keepLines/>
-      <w:spacing w:before="40" w:after="0"/>
-      <w:outlineLvl w:val="5"/>
-    </w:pPr>
-    <w:rPr>
-      <w:rFonts w:eastAsia="" w:cs="" w:cstheme="majorBidi" w:eastAsiaTheme="majorEastAsia"/>
-      <w:i/>
-      <w:iCs/>
-      <w:color w:themeColor="text1" w:themeTint="a6" w:val="595959"/>
-    </w:rPr>
-  </w:style>
-  <w:style w:type="paragraph" w:styleId="Heading7">
-    <w:name w:val="heading 7"/>
-    <w:basedOn w:val="Normal"/>
-    <w:next w:val="BodyText"/>
-    <w:link w:val="Heading7Char"/>
-    <w:uiPriority w:val="9"/>
-    <w:semiHidden/>
-    <w:unhideWhenUsed/>
-    <w:qFormat/>
-    <w:rsid w:val="00a10fd9"/>
-    <w:pPr>
-      <w:keepNext w:val="true"/>
-      <w:keepLines/>
-      <w:spacing w:before="40" w:after="0"/>
-      <w:outlineLvl w:val="6"/>
-    </w:pPr>
-    <w:rPr>
-      <w:rFonts w:eastAsia="" w:cs="" w:cstheme="majorBidi" w:eastAsiaTheme="majorEastAsia"/>
-      <w:color w:themeColor="text1" w:themeTint="a6" w:val="595959"/>
-    </w:rPr>
-  </w:style>
-  <w:style w:type="paragraph" w:styleId="Heading8">
-    <w:name w:val="heading 8"/>
-    <w:basedOn w:val="Normal"/>
-    <w:next w:val="BodyText"/>
-    <w:link w:val="Heading8Char"/>
-    <w:uiPriority w:val="9"/>
-    <w:semiHidden/>
-    <w:unhideWhenUsed/>
-    <w:qFormat/>
-    <w:rsid w:val="00a10fd9"/>
-    <w:pPr>
-      <w:keepNext w:val="true"/>
-      <w:keepLines/>
-      <w:spacing w:before="0" w:after="0"/>
-      <w:outlineLvl w:val="7"/>
-    </w:pPr>
-    <w:rPr>
-      <w:rFonts w:eastAsia="" w:cs="" w:cstheme="majorBidi" w:eastAsiaTheme="majorEastAsia"/>
-      <w:i/>
-      <w:iCs/>
-      <w:color w:themeColor="text1" w:themeTint="d8" w:val="272727"/>
-    </w:rPr>
-  </w:style>
-  <w:style w:type="paragraph" w:styleId="Heading9">
-    <w:name w:val="heading 9"/>
-    <w:basedOn w:val="Normal"/>
-    <w:next w:val="BodyText"/>
-    <w:link w:val="Heading9Char"/>
-    <w:uiPriority w:val="9"/>
-    <w:semiHidden/>
-    <w:unhideWhenUsed/>
-    <w:qFormat/>
-    <w:rsid w:val="00a10fd9"/>
-    <w:pPr>
-      <w:keepNext w:val="true"/>
-      <w:keepLines/>
-      <w:spacing w:before="0" w:after="0"/>
-      <w:outlineLvl w:val="8"/>
-    </w:pPr>
-    <w:rPr>
-      <w:rFonts w:eastAsia="" w:cs="" w:cstheme="majorBidi" w:eastAsiaTheme="majorEastAsia"/>
-      <w:color w:themeColor="text1" w:themeTint="d8" w:val="272727"/>
-    </w:rPr>
-  </w:style>
-  <w:style w:type="character" w:styleId="TitleChar" w:customStyle="1">
-    <w:name w:val="Title Char"/>
-    <w:basedOn w:val="DefaultParagraphFont"/>
-    <w:link w:val="Title"/>
-    <w:uiPriority w:val="10"/>
-    <w:qFormat/>
-    <w:rsid w:val="00a10fd9"/>
-    <w:rPr>
-      <w:rFonts w:ascii="Aptos Display" w:hAnsi="Aptos Display" w:eastAsia="" w:cs="" w:asciiTheme="majorHAnsi" w:cstheme="majorBidi" w:eastAsiaTheme="majorEastAsia" w:hAnsiTheme="majorHAnsi"/>
-      <w:sz w:val="56"/>
-      <w:szCs w:val="56"/>
-    </w:rPr>
-  </w:style>
-  <w:style w:type="character" w:styleId="SubtitleChar" w:customStyle="1">
-    <w:name w:val="Subtitle Char"/>
-    <w:basedOn w:val="DefaultParagraphFont"/>
-    <w:link w:val="Subtitle"/>
-    <w:uiPriority w:val="11"/>
-    <w:qFormat/>
-    <w:rsid w:val="00a10fd9"/>
-    <w:rPr>
-      <w:rFonts w:eastAsia="" w:cs="" w:cstheme="majorBidi" w:eastAsiaTheme="majorEastAsia"/>
-      <w:color w:themeColor="text1" w:themeTint="a6" w:val="595959"/>
-      <w:spacing w:val="15"/>
-      <w:sz w:val="28"/>
-      <w:szCs w:val="28"/>
-    </w:rPr>
-  </w:style>
-  <w:style w:type="character" w:styleId="Heading1Char" w:customStyle="1">
-    <w:name w:val="Heading 1 Char"/>
-    <w:basedOn w:val="DefaultParagraphFont"/>
-    <w:link w:val="Heading1"/>
-    <w:uiPriority w:val="9"/>
-    <w:qFormat/>
-    <w:rsid w:val="00a10fd9"/>
-    <w:rPr>
-      <w:rFonts w:ascii="Aptos Display" w:hAnsi="Aptos Display" w:eastAsia="" w:cs="" w:asciiTheme="majorHAnsi" w:cstheme="majorBidi" w:eastAsiaTheme="majorEastAsia" w:hAnsiTheme="majorHAnsi"/>
-      <w:color w:themeColor="accent1" w:themeShade="bf" w:val="0F4761"/>
-      <w:sz w:val="40"/>
-      <w:szCs w:val="40"/>
-    </w:rPr>
-  </w:style>
-  <w:style w:type="character" w:styleId="Heading2Char" w:customStyle="1">
-    <w:name w:val="Heading 2 Char"/>
-    <w:basedOn w:val="DefaultParagraphFont"/>
-    <w:link w:val="Heading2"/>
-    <w:uiPriority w:val="9"/>
-    <w:semiHidden/>
-    <w:qFormat/>
-    <w:rsid w:val="00a10fd9"/>
-    <w:rPr>
-      <w:rFonts w:ascii="Aptos Display" w:hAnsi="Aptos Display" w:eastAsia="" w:cs="" w:asciiTheme="majorHAnsi" w:cstheme="majorBidi" w:eastAsiaTheme="majorEastAsia" w:hAnsiTheme="majorHAnsi"/>
-      <w:color w:themeColor="accent1" w:themeShade="bf" w:val="0F4761"/>
-      <w:sz w:val="32"/>
-      <w:szCs w:val="32"/>
-    </w:rPr>
-  </w:style>
-  <w:style w:type="character" w:styleId="Heading3Char" w:customStyle="1">
-    <w:name w:val="Heading 3 Char"/>
-    <w:basedOn w:val="DefaultParagraphFont"/>
-    <w:link w:val="Heading3"/>
-    <w:uiPriority w:val="9"/>
-    <w:semiHidden/>
-    <w:qFormat/>
-    <w:rsid w:val="00a10fd9"/>
-    <w:rPr>
-      <w:rFonts w:eastAsia="" w:cs="" w:cstheme="majorBidi" w:eastAsiaTheme="majorEastAsia"/>
-      <w:color w:themeColor="accent1" w:themeShade="bf" w:val="0F4761"/>
-      <w:sz w:val="28"/>
-      <w:szCs w:val="28"/>
-    </w:rPr>
-  </w:style>
-  <w:style w:type="character" w:styleId="Heading4Char" w:customStyle="1">
-    <w:name w:val="Heading 4 Char"/>
-    <w:basedOn w:val="DefaultParagraphFont"/>
-    <w:link w:val="Heading4"/>
-    <w:uiPriority w:val="9"/>
-    <w:semiHidden/>
-    <w:qFormat/>
-    <w:rsid w:val="00a10fd9"/>
-    <w:rPr>
-      <w:rFonts w:eastAsia="" w:cs="" w:cstheme="majorBidi" w:eastAsiaTheme="majorEastAsia"/>
-      <w:i/>
-      <w:iCs/>
-      <w:color w:themeColor="accent1" w:themeShade="bf" w:val="0F4761"/>
-    </w:rPr>
-  </w:style>
-  <w:style w:type="character" w:styleId="Heading5Char" w:customStyle="1">
+  <w:style w:type="character" w:styleId="Heading5Char">
     <w:name w:val="Heading 5 Char"/>
     <w:basedOn w:val="DefaultParagraphFont"/>
     <w:link w:val="Heading5"/>
-    <w:uiPriority w:val="9"/>
-    <w:semiHidden/>
-    <w:qFormat/>
-    <w:rsid w:val="00a10fd9"/>
-    <w:rPr>
-      <w:rFonts w:eastAsia="" w:cs="" w:cstheme="majorBidi" w:eastAsiaTheme="majorEastAsia"/>
+    <w:qFormat/>
+    <w:rPr>
+      <w:rFonts w:eastAsia="Aptos" w:cs="DejaVu Sans"/>
       <w:color w:themeColor="accent1" w:themeShade="bf" w:val="0F4761"/>
     </w:rPr>
   </w:style>
-  <w:style w:type="character" w:styleId="Heading6Char" w:customStyle="1">
+  <w:style w:type="character" w:styleId="Heading6Char">
     <w:name w:val="Heading 6 Char"/>
     <w:basedOn w:val="DefaultParagraphFont"/>
     <w:link w:val="Heading6"/>
-    <w:uiPriority w:val="9"/>
-    <w:semiHidden/>
-    <w:qFormat/>
-    <w:rsid w:val="00a10fd9"/>
-    <w:rPr>
-      <w:rFonts w:eastAsia="" w:cs="" w:cstheme="majorBidi" w:eastAsiaTheme="majorEastAsia"/>
+    <w:qFormat/>
+    <w:rPr>
+      <w:rFonts w:eastAsia="Aptos" w:cs="DejaVu Sans"/>
       <w:i/>
       <w:iCs/>
-      <w:color w:themeColor="text1" w:themeTint="a6" w:val="595959"/>
-    </w:rPr>
-  </w:style>
-  <w:style w:type="character" w:styleId="Heading7Char" w:customStyle="1">
+      <w:color w:themeColor="dark1" w:themeTint="a6" w:val="595959"/>
+    </w:rPr>
+  </w:style>
+  <w:style w:type="character" w:styleId="Heading7Char">
     <w:name w:val="Heading 7 Char"/>
     <w:basedOn w:val="DefaultParagraphFont"/>
     <w:link w:val="Heading7"/>
-    <w:uiPriority w:val="9"/>
-    <w:semiHidden/>
-    <w:qFormat/>
-    <w:rsid w:val="00a10fd9"/>
-    <w:rPr>
-      <w:rFonts w:eastAsia="" w:cs="" w:cstheme="majorBidi" w:eastAsiaTheme="majorEastAsia"/>
-      <w:color w:themeColor="text1" w:themeTint="a6" w:val="595959"/>
-    </w:rPr>
-  </w:style>
-  <w:style w:type="character" w:styleId="Heading8Char" w:customStyle="1">
+    <w:qFormat/>
+    <w:rPr>
+      <w:rFonts w:eastAsia="Aptos" w:cs="DejaVu Sans"/>
+      <w:color w:themeColor="dark1" w:themeTint="a6" w:val="595959"/>
+    </w:rPr>
+  </w:style>
+  <w:style w:type="character" w:styleId="Heading8Char">
     <w:name w:val="Heading 8 Char"/>
     <w:basedOn w:val="DefaultParagraphFont"/>
     <w:link w:val="Heading8"/>
-    <w:uiPriority w:val="9"/>
-    <w:semiHidden/>
-    <w:qFormat/>
-    <w:rsid w:val="00a10fd9"/>
-    <w:rPr>
-      <w:rFonts w:eastAsia="" w:cs="" w:cstheme="majorBidi" w:eastAsiaTheme="majorEastAsia"/>
+    <w:qFormat/>
+    <w:rPr>
+      <w:rFonts w:eastAsia="Aptos" w:cs="DejaVu Sans"/>
       <w:i/>
       <w:iCs/>
-      <w:color w:themeColor="text1" w:themeTint="d8" w:val="272727"/>
-    </w:rPr>
-  </w:style>
-  <w:style w:type="character" w:styleId="Heading9Char" w:customStyle="1">
+      <w:color w:themeColor="dark1" w:themeTint="d8" w:val="272727"/>
+    </w:rPr>
+  </w:style>
+  <w:style w:type="character" w:styleId="Heading9Char">
     <w:name w:val="Heading 9 Char"/>
     <w:basedOn w:val="DefaultParagraphFont"/>
     <w:link w:val="Heading9"/>
-    <w:uiPriority w:val="9"/>
-    <w:semiHidden/>
-    <w:qFormat/>
-    <w:rsid w:val="00a10fd9"/>
-    <w:rPr>
-      <w:rFonts w:eastAsia="" w:cs="" w:cstheme="majorBidi" w:eastAsiaTheme="majorEastAsia"/>
-      <w:color w:themeColor="text1" w:themeTint="d8" w:val="272727"/>
-    </w:rPr>
-  </w:style>
-  <w:style w:type="character" w:styleId="DefaultParagraphFont" w:default="1">
+    <w:qFormat/>
+    <w:rPr>
+      <w:rFonts w:eastAsia="Aptos" w:cs="DejaVu Sans"/>
+      <w:color w:themeColor="dark1" w:themeTint="d8" w:val="272727"/>
+    </w:rPr>
+  </w:style>
+  <w:style w:type="character" w:styleId="DefaultParagraphFont">
     <w:name w:val="Default Paragraph Font"/>
-    <w:semiHidden/>
-    <w:unhideWhenUsed/>
     <w:qFormat/>
     <w:rPr>
       <w:rFonts w:ascii="Liberation Sans" w:hAnsi="Liberation Sans"/>
     </w:rPr>
   </w:style>
-  <w:style w:type="character" w:styleId="BodyTextChar" w:customStyle="1">
+  <w:style w:type="character" w:styleId="BodyTextChar">
     <w:name w:val="Body Text Char"/>
     <w:basedOn w:val="DefaultParagraphFont"/>
     <w:qFormat/>
     <w:rPr/>
   </w:style>
-  <w:style w:type="character" w:styleId="VerbatimChar" w:customStyle="1">
+  <w:style w:type="character" w:styleId="VerbatimChar">
     <w:name w:val="Verbatim Char"/>
     <w:basedOn w:val="BodyTextChar"/>
     <w:qFormat/>
     <w:rPr>
-      <w:rFonts w:ascii="Liberation Mono" w:hAnsi="Liberation Mono"/>
+      <w:rFonts w:ascii="Adwaita Mono" w:hAnsi="Adwaita Mono"/>
       <w:sz w:val="20"/>
     </w:rPr>
   </w:style>
-  <w:style w:type="character" w:styleId="SectionNumber" w:customStyle="1">
+  <w:style w:type="character" w:styleId="SectionNumber">
     <w:name w:val="Section Number"/>
     <w:basedOn w:val="BodyTextChar"/>
     <w:qFormat/>
     <w:rPr/>
   </w:style>
+  <w:style w:type="character" w:styleId="FootnoteCharactersuser">
+    <w:name w:val="Footnote Characters (user)"/>
+    <w:qFormat/>
+    <w:rPr>
+      <w:vertAlign w:val="superscript"/>
+    </w:rPr>
+  </w:style>
   <w:style w:type="character" w:styleId="FootnoteCharacters">
     <w:name w:val="Footnote Characters"/>
-    <w:qFormat/>
-    <w:rPr>
-      <w:vertAlign w:val="superscript"/>
-    </w:rPr>
-  </w:style>
-  <w:style w:type="character" w:styleId="FootnoteCharactersuser">
-    <w:name w:val="Footnote Characters (user)"/>
     <w:qFormat/>
     <w:rPr>
       <w:vertAlign w:val="superscript"/>
@@ -956,15 +988,15 @@
       <w:color w:themeColor="accent1" w:val="4F81BD"/>
     </w:rPr>
   </w:style>
+  <w:style w:type="character" w:styleId="EndnoteCharacters">
+    <w:name w:val="Endnote Characters"/>
+    <w:qFormat/>
+    <w:rPr>
+      <w:vertAlign w:val="superscript"/>
+    </w:rPr>
+  </w:style>
   <w:style w:type="character" w:styleId="EndnoteCharactersuser">
     <w:name w:val="Endnote Characters (user)"/>
-    <w:qFormat/>
-    <w:rPr>
-      <w:vertAlign w:val="superscript"/>
-    </w:rPr>
-  </w:style>
-  <w:style w:type="character" w:styleId="EndnoteCharacters">
-    <w:name w:val="Endnote Characters"/>
     <w:qFormat/>
     <w:rPr>
       <w:vertAlign w:val="superscript"/>
@@ -995,7 +1027,6 @@
     <w:name w:val="Body Text"/>
     <w:basedOn w:val="Normal"/>
     <w:link w:val="BodyTextChar"/>
-    <w:qFormat/>
     <w:pPr>
       <w:spacing w:before="180" w:after="180"/>
     </w:pPr>
@@ -1032,7 +1063,7 @@
       <w:rFonts w:ascii="Open Sans" w:hAnsi="Open Sans" w:cs="Lohit Devanagari"/>
     </w:rPr>
   </w:style>
-  <w:style w:type="paragraph" w:styleId="FirstParagraph" w:customStyle="1">
+  <w:style w:type="paragraph" w:styleId="FirstParagraph">
     <w:name w:val="First Paragraph"/>
     <w:basedOn w:val="BodyText"/>
     <w:next w:val="BodyText"/>
@@ -1040,7 +1071,7 @@
     <w:pPr/>
     <w:rPr/>
   </w:style>
-  <w:style w:type="paragraph" w:styleId="Compact" w:customStyle="1">
+  <w:style w:type="paragraph" w:styleId="Compact">
     <w:name w:val="Compact"/>
     <w:basedOn w:val="BodyText"/>
     <w:qFormat/>
@@ -1054,16 +1085,14 @@
     <w:basedOn w:val="Normal"/>
     <w:next w:val="BodyText"/>
     <w:link w:val="TitleChar"/>
-    <w:uiPriority w:val="10"/>
-    <w:qFormat/>
-    <w:rsid w:val="00a10fd9"/>
+    <w:qFormat/>
     <w:pPr>
       <w:spacing w:lineRule="auto" w:line="240" w:before="0" w:after="80"/>
       <w:contextualSpacing/>
       <w:jc w:val="center"/>
     </w:pPr>
     <w:rPr>
-      <w:rFonts w:ascii="Aptos Display" w:hAnsi="Aptos Display" w:eastAsia="" w:cs="" w:asciiTheme="majorHAnsi" w:cstheme="majorBidi" w:eastAsiaTheme="majorEastAsia" w:hAnsiTheme="majorHAnsi"/>
+      <w:rFonts w:ascii="Aptos Display" w:hAnsi="Aptos Display" w:eastAsia="Aptos" w:cs="DejaVu Sans"/>
       <w:sz w:val="56"/>
       <w:szCs w:val="56"/>
     </w:rPr>
@@ -1073,18 +1102,16 @@
     <w:basedOn w:val="Title"/>
     <w:next w:val="BodyText"/>
     <w:link w:val="SubtitleChar"/>
-    <w:uiPriority w:val="11"/>
-    <w:qFormat/>
-    <w:rsid w:val="00a10fd9"/>
+    <w:qFormat/>
     <w:pPr/>
     <w:rPr>
-      <w:rFonts w:eastAsia="" w:cs="" w:cstheme="majorBidi" w:eastAsiaTheme="majorEastAsia"/>
+      <w:rFonts w:eastAsia="Aptos" w:cs="DejaVu Sans"/>
       <w:spacing w:val="15"/>
       <w:sz w:val="28"/>
       <w:szCs w:val="28"/>
     </w:rPr>
   </w:style>
-  <w:style w:type="paragraph" w:styleId="Author" w:customStyle="1">
+  <w:style w:type="paragraph" w:styleId="Author">
     <w:name w:val="Author"/>
     <w:basedOn w:val="Title"/>
     <w:next w:val="BodyText"/>
@@ -1112,7 +1139,7 @@
       <w:szCs w:val="24"/>
     </w:rPr>
   </w:style>
-  <w:style w:type="paragraph" w:styleId="AbstractTitle" w:customStyle="1">
+  <w:style w:type="paragraph" w:styleId="AbstractTitle">
     <w:name w:val="Abstract Title"/>
     <w:basedOn w:val="Normal"/>
     <w:next w:val="Abstract"/>
@@ -1129,7 +1156,7 @@
       <w:szCs w:val="20"/>
     </w:rPr>
   </w:style>
-  <w:style w:type="paragraph" w:styleId="Abstract" w:customStyle="1">
+  <w:style w:type="paragraph" w:styleId="Abstract">
     <w:name w:val="Abstract"/>
     <w:basedOn w:val="Normal"/>
     <w:next w:val="BodyText"/>
@@ -1155,8 +1182,6 @@
     <w:name w:val="Block Text"/>
     <w:basedOn w:val="BodyText"/>
     <w:next w:val="BodyText"/>
-    <w:uiPriority w:val="9"/>
-    <w:unhideWhenUsed/>
     <w:qFormat/>
     <w:pPr>
       <w:spacing w:before="100" w:after="100"/>
@@ -1167,9 +1192,6 @@
   <w:style w:type="paragraph" w:styleId="FootnoteText">
     <w:name w:val="footnote text"/>
     <w:basedOn w:val="Normal"/>
-    <w:uiPriority w:val="9"/>
-    <w:unhideWhenUsed/>
-    <w:qFormat/>
     <w:pPr/>
     <w:rPr/>
   </w:style>
@@ -1177,8 +1199,6 @@
     <w:name w:val="Footnote Block Text"/>
     <w:basedOn w:val="FootnoteText"/>
     <w:next w:val="FootnoteText"/>
-    <w:uiPriority w:val="9"/>
-    <w:unhideWhenUsed/>
     <w:qFormat/>
     <w:pPr>
       <w:spacing w:before="100" w:after="100"/>
@@ -1186,7 +1206,7 @@
     </w:pPr>
     <w:rPr/>
   </w:style>
-  <w:style w:type="paragraph" w:styleId="DefinitionTerm" w:customStyle="1">
+  <w:style w:type="paragraph" w:styleId="DefinitionTerm">
     <w:name w:val="Definition Term"/>
     <w:basedOn w:val="Normal"/>
     <w:next w:val="Definition"/>
@@ -1200,14 +1220,14 @@
       <w:b/>
     </w:rPr>
   </w:style>
-  <w:style w:type="paragraph" w:styleId="Definition" w:customStyle="1">
+  <w:style w:type="paragraph" w:styleId="Definition">
     <w:name w:val="Definition"/>
     <w:basedOn w:val="Normal"/>
     <w:qFormat/>
     <w:pPr/>
     <w:rPr/>
   </w:style>
-  <w:style w:type="paragraph" w:styleId="TableCaption" w:customStyle="1">
+  <w:style w:type="paragraph" w:styleId="TableCaption">
     <w:name w:val="Table Caption"/>
     <w:basedOn w:val="Caption"/>
     <w:qFormat/>
@@ -1216,32 +1236,33 @@
       <w:spacing w:before="369" w:after="57"/>
     </w:pPr>
     <w:rPr>
-      <w:b/>
-      <w:i w:val="false"/>
-      <w:sz w:val="18"/>
-    </w:rPr>
-  </w:style>
-  <w:style w:type="paragraph" w:styleId="ImageCaption" w:customStyle="1">
-    <w:name w:val="Image Caption"/>
-    <w:basedOn w:val="Caption"/>
-    <w:qFormat/>
-    <w:pPr>
-      <w:jc w:val="center"/>
-    </w:pPr>
-    <w:rPr>
+      <w:rFonts w:ascii="Arial" w:hAnsi="Arial"/>
       <w:b/>
       <w:i w:val="false"/>
       <w:sz w:val="16"/>
     </w:rPr>
   </w:style>
-  <w:style w:type="paragraph" w:styleId="Figure" w:customStyle="1">
+  <w:style w:type="paragraph" w:styleId="ImageCaption">
+    <w:name w:val="Image Caption"/>
+    <w:basedOn w:val="Caption"/>
+    <w:qFormat/>
+    <w:pPr>
+      <w:jc w:val="center"/>
+    </w:pPr>
+    <w:rPr>
+      <w:b/>
+      <w:i w:val="false"/>
+      <w:sz w:val="16"/>
+    </w:rPr>
+  </w:style>
+  <w:style w:type="paragraph" w:styleId="Figure">
     <w:name w:val="Figure"/>
     <w:basedOn w:val="Normal"/>
     <w:qFormat/>
     <w:pPr/>
     <w:rPr/>
   </w:style>
-  <w:style w:type="paragraph" w:styleId="CaptionedFigure" w:customStyle="1">
+  <w:style w:type="paragraph" w:styleId="CaptionedFigure">
     <w:name w:val="Captioned Figure"/>
     <w:basedOn w:val="Figure"/>
     <w:qFormat/>
@@ -1261,15 +1282,13 @@
     <w:name w:val="TOC Heading"/>
     <w:basedOn w:val="Heading1"/>
     <w:next w:val="BodyText"/>
-    <w:uiPriority w:val="39"/>
-    <w:unhideWhenUsed/>
     <w:qFormat/>
     <w:pPr>
       <w:spacing w:lineRule="auto" w:line="259" w:before="240" w:after="80"/>
       <w:outlineLvl w:val="9"/>
     </w:pPr>
     <w:rPr>
-      <w:rFonts w:ascii="Aptos Display" w:hAnsi="Aptos Display" w:eastAsia="" w:cs="" w:asciiTheme="majorHAnsi" w:cstheme="majorBidi" w:eastAsiaTheme="majorEastAsia" w:hAnsiTheme="majorHAnsi"/>
+      <w:rFonts w:ascii="Aptos Display" w:hAnsi="Aptos Display" w:eastAsia="Aptos" w:cs="DejaVu Sans"/>
       <w:b w:val="false"/>
       <w:bCs w:val="false"/>
       <w:color w:themeColor="accent1" w:themeShade="bf" w:val="365F91"/>
@@ -1280,7 +1299,7 @@
     <w:basedOn w:val="Normal"/>
     <w:qFormat/>
     <w:pPr>
-      <w:shd w:fill="F5F5DC" w:val="clear"/>
+      <w:shd w:val="clear" w:fill="F5F5DC"/>
     </w:pPr>
     <w:rPr>
       <w:rFonts w:ascii="Liberation Mono" w:hAnsi="Liberation Mono"/>
@@ -1309,29 +1328,58 @@
       <w:bCs/>
     </w:rPr>
   </w:style>
-  <w:style w:type="table" w:default="1" w:styleId="Table">
-    <w:name w:val="Table"/>
-    <w:basedOn w:val="TableNormal"/>
-    <w:semiHidden/>
-    <w:unhideWhenUsed/>
-    <w:qFormat/>
-    <w:tblPr>
-      <w:tblCellMar>
-        <w:top w:w="0" w:type="dxa"/>
-        <w:left w:w="108" w:type="dxa"/>
-        <w:bottom w:w="0" w:type="dxa"/>
-        <w:right w:w="108" w:type="dxa"/>
-      </w:tblCellMar>
-    </w:tblPr>
-    <w:tblStylePr w:type="firstRow">
-      <w:tblPr/>
-      <w:tcPr>
-        <w:tcBorders>
-          <w:bottom w:val="single"/>
-        </w:tcBorders>
-        <w:vAlign w:val="bottom"/>
-      </w:tcPr>
-    </w:tblStylePr>
+  <w:style w:type="paragraph" w:styleId="NoSpacing">
+    <w:name w:val="No Spacing"/>
+    <w:qFormat/>
+    <w:pPr>
+      <w:widowControl w:val="false"/>
+      <w:suppressAutoHyphens w:val="true"/>
+      <w:overflowPunct w:val="false"/>
+      <w:bidi w:val="0"/>
+      <w:spacing w:before="0" w:after="0"/>
+      <w:jc w:val="left"/>
+    </w:pPr>
+    <w:rPr>
+      <w:rFonts w:ascii="Aptos" w:hAnsi="Aptos" w:eastAsia="Aptos" w:cs="DejaVu Sans"/>
+      <w:color w:val="auto"/>
+      <w:kern w:val="0"/>
+      <w:sz w:val="24"/>
+      <w:szCs w:val="24"/>
+      <w:lang w:val="en-US" w:eastAsia="en-US" w:bidi="ar-SA"/>
+    </w:rPr>
+  </w:style>
+  <w:style w:type="paragraph" w:styleId="TOCHeading1">
+    <w:name w:val="TOC Heading1"/>
+    <w:basedOn w:val="Heading1"/>
+    <w:qFormat/>
+    <w:pPr/>
+    <w:rPr>
+      <w:rFonts w:ascii="Cambria" w:hAnsi="Cambria"/>
+      <w:color w:val="000000"/>
+      <w:sz w:val="32"/>
+    </w:rPr>
+  </w:style>
+  <w:style w:type="paragraph" w:styleId="HeaderandFooter">
+    <w:name w:val="Header and Footer"/>
+    <w:basedOn w:val="Normal"/>
+    <w:qFormat/>
+    <w:pPr>
+      <w:suppressLineNumbers/>
+      <w:tabs>
+        <w:tab w:val="clear" w:pos="720"/>
+        <w:tab w:val="center" w:pos="4819" w:leader="none"/>
+        <w:tab w:val="right" w:pos="9638" w:leader="none"/>
+      </w:tabs>
+    </w:pPr>
+    <w:rPr/>
+  </w:style>
+  <w:style w:type="paragraph" w:styleId="Footer">
+    <w:name w:val="footer"/>
+    <w:basedOn w:val="HeaderandFooter"/>
+    <w:pPr>
+      <w:suppressLineNumbers/>
+    </w:pPr>
+    <w:rPr/>
   </w:style>
 </w:styles>
 </file>
@@ -1379,14 +1427,14 @@
     </a:clrScheme>
     <a:fontScheme name="Office">
       <a:majorFont>
-        <a:latin typeface="Aptos Display" panose="02110004020202020204" pitchFamily="0" charset="1"/>
-        <a:ea typeface=""/>
-        <a:cs typeface=""/>
+        <a:latin typeface="Arial" pitchFamily="0" charset="1"/>
+        <a:ea typeface="DejaVu Sans" pitchFamily="0" charset="1"/>
+        <a:cs typeface="DejaVu Sans" pitchFamily="0" charset="1"/>
       </a:majorFont>
       <a:minorFont>
-        <a:latin typeface="Aptos" panose="02110004020202020204" pitchFamily="0" charset="1"/>
-        <a:ea typeface=""/>
-        <a:cs typeface=""/>
+        <a:latin typeface="Arial" pitchFamily="0" charset="1"/>
+        <a:ea typeface="DejaVu Sans" pitchFamily="0" charset="1"/>
+        <a:cs typeface="DejaVu Sans" pitchFamily="0" charset="1"/>
       </a:minorFont>
     </a:fontScheme>
     <a:fmtScheme>
@@ -1394,67 +1442,25 @@
         <a:solidFill>
           <a:schemeClr val="phClr"/>
         </a:solidFill>
-        <a:gradFill>
-          <a:gsLst>
-            <a:gs pos="0">
-              <a:schemeClr val="phClr">
-                <a:lumMod val="110000"/>
-                <a:tint val="67000"/>
-              </a:schemeClr>
-            </a:gs>
-            <a:gs pos="50000">
-              <a:schemeClr val="phClr">
-                <a:lumMod val="105000"/>
-                <a:tint val="73000"/>
-              </a:schemeClr>
-            </a:gs>
-            <a:gs pos="100000">
-              <a:schemeClr val="phClr">
-                <a:lumMod val="105000"/>
-                <a:tint val="81000"/>
-              </a:schemeClr>
-            </a:gs>
-          </a:gsLst>
-          <a:lin ang="5400000" scaled="0"/>
-          <a:tileRect l="0" t="0" r="0" b="0"/>
-        </a:gradFill>
-        <a:gradFill>
-          <a:gsLst>
-            <a:gs pos="0">
-              <a:schemeClr val="phClr">
-                <a:lumMod val="102000"/>
-                <a:tint val="94000"/>
-              </a:schemeClr>
-            </a:gs>
-            <a:gs pos="50000">
-              <a:schemeClr val="phClr">
-                <a:lumMod val="100000"/>
-                <a:shade val="100000"/>
-              </a:schemeClr>
-            </a:gs>
-            <a:gs pos="100000">
-              <a:schemeClr val="phClr">
-                <a:lumMod val="99000"/>
-                <a:shade val="78000"/>
-              </a:schemeClr>
-            </a:gs>
-          </a:gsLst>
-          <a:lin ang="5400000" scaled="0"/>
-          <a:tileRect l="0" t="0" r="0" b="0"/>
-        </a:gradFill>
+        <a:solidFill>
+          <a:schemeClr val="phClr"/>
+        </a:solidFill>
+        <a:solidFill>
+          <a:schemeClr val="phClr"/>
+        </a:solidFill>
       </a:fillStyleLst>
       <a:lnStyleLst>
         <a:ln w="6350" cap="flat" cmpd="sng" algn="ctr">
           <a:prstDash val="solid"/>
-          <a:miter lim="800000"/>
+          <a:miter/>
         </a:ln>
-        <a:ln w="12700" cap="flat" cmpd="sng" algn="ctr">
+        <a:ln w="6350" cap="flat" cmpd="sng" algn="ctr">
           <a:prstDash val="solid"/>
-          <a:miter lim="800000"/>
+          <a:miter/>
         </a:ln>
-        <a:ln w="19050" cap="flat" cmpd="sng" algn="ctr">
+        <a:ln w="6350" cap="flat" cmpd="sng" algn="ctr">
           <a:prstDash val="solid"/>
-          <a:miter lim="800000"/>
+          <a:miter/>
         </a:ln>
       </a:lnStyleLst>
       <a:effectStyleLst>
@@ -1473,35 +1479,11 @@
           <a:schemeClr val="phClr"/>
         </a:solidFill>
         <a:solidFill>
-          <a:schemeClr val="phClr">
-            <a:tint val="95000"/>
-          </a:schemeClr>
+          <a:schemeClr val="phClr"/>
         </a:solidFill>
-        <a:gradFill>
-          <a:gsLst>
-            <a:gs pos="0">
-              <a:schemeClr val="phClr">
-                <a:tint val="93000"/>
-                <a:shade val="98000"/>
-                <a:lumMod val="102000"/>
-              </a:schemeClr>
-            </a:gs>
-            <a:gs pos="50000">
-              <a:schemeClr val="phClr">
-                <a:tint val="98000"/>
-                <a:shade val="90000"/>
-                <a:lumMod val="103000"/>
-              </a:schemeClr>
-            </a:gs>
-            <a:gs pos="100000">
-              <a:schemeClr val="phClr">
-                <a:shade val="63000"/>
-              </a:schemeClr>
-            </a:gs>
-          </a:gsLst>
-          <a:lin ang="5400000" scaled="0"/>
-          <a:tileRect l="0" t="0" r="0" b="0"/>
-        </a:gradFill>
+        <a:solidFill>
+          <a:schemeClr val="phClr"/>
+        </a:solidFill>
       </a:bgFillStyleLst>
     </a:fmtScheme>
   </a:themeElements>

</xml_diff>